<commit_message>
se actualiza el archivo de documentacion del master
</commit_message>
<xml_diff>
--- a/JavaScript/JavaScript.docx
+++ b/JavaScript/JavaScript.docx
@@ -3430,8 +3430,1179 @@
           </wp:inline>
         </w:drawing>
       </w:r>
+    </w:p>
+    <w:p>
+      <w:pPr>
+        <w:ind w:left="708" w:hanging="708"/>
+        <w:rPr>
+          <w:b/>
+          <w:lang w:val="es-CO"/>
+        </w:rPr>
+      </w:pPr>
+    </w:p>
+    <w:p>
+      <w:pPr>
+        <w:ind w:left="708" w:hanging="708"/>
+        <w:rPr>
+          <w:b/>
+          <w:lang w:val="es-CO"/>
+        </w:rPr>
+      </w:pPr>
+      <w:r>
+        <w:rPr>
+          <w:b/>
+          <w:lang w:val="es-CO"/>
+        </w:rPr>
+        <w:lastRenderedPageBreak/>
+        <w:t>J QUERY</w:t>
+      </w:r>
+    </w:p>
+    <w:p>
+      <w:pPr>
+        <w:ind w:left="708" w:hanging="708"/>
+        <w:rPr>
+          <w:b/>
+          <w:lang w:val="es-CO"/>
+        </w:rPr>
+      </w:pPr>
+    </w:p>
+    <w:p>
+      <w:pPr>
+        <w:ind w:left="708" w:hanging="708"/>
+        <w:rPr>
+          <w:b/>
+          <w:lang w:val="es-CO"/>
+        </w:rPr>
+      </w:pPr>
+      <w:r>
+        <w:rPr>
+          <w:b/>
+          <w:lang w:val="es-CO"/>
+        </w:rPr>
+        <w:t>INTEGRACIÓN</w:t>
+      </w:r>
+    </w:p>
+    <w:p>
+      <w:pPr>
+        <w:ind w:left="708" w:hanging="708"/>
+        <w:rPr>
+          <w:lang w:val="es-CO"/>
+        </w:rPr>
+      </w:pPr>
+      <w:r>
+        <w:rPr>
+          <w:lang w:val="es-CO"/>
+        </w:rPr>
+        <w:t xml:space="preserve">Buscamos en Google </w:t>
+      </w:r>
+      <w:proofErr w:type="spellStart"/>
+      <w:r>
+        <w:rPr>
+          <w:lang w:val="es-CO"/>
+        </w:rPr>
+        <w:t>jquery</w:t>
+      </w:r>
+      <w:proofErr w:type="spellEnd"/>
+      <w:r>
+        <w:rPr>
+          <w:lang w:val="es-CO"/>
+        </w:rPr>
+        <w:t xml:space="preserve"> y descargamos la versión que deseamos</w:t>
+      </w:r>
+      <w:r>
+        <w:rPr>
+          <w:lang w:val="es-CO"/>
+        </w:rPr>
+        <w:t xml:space="preserve"> </w:t>
+      </w:r>
+      <w:proofErr w:type="spellStart"/>
+      <w:r>
+        <w:rPr>
+          <w:lang w:val="es-CO"/>
+        </w:rPr>
+        <w:t>minified</w:t>
+      </w:r>
+      <w:proofErr w:type="spellEnd"/>
+      <w:r>
+        <w:rPr>
+          <w:lang w:val="es-CO"/>
+        </w:rPr>
+        <w:t xml:space="preserve"> </w:t>
+      </w:r>
+      <w:r>
+        <w:rPr>
+          <w:lang w:val="es-CO"/>
+        </w:rPr>
+        <w:t>y pegamos el</w:t>
+      </w:r>
+      <w:r>
+        <w:rPr>
+          <w:lang w:val="es-CO"/>
+        </w:rPr>
+        <w:t xml:space="preserve"> </w:t>
+      </w:r>
+      <w:r>
+        <w:rPr>
+          <w:lang w:val="es-CO"/>
+        </w:rPr>
+        <w:t xml:space="preserve">script dentro del meta del </w:t>
+      </w:r>
+      <w:proofErr w:type="spellStart"/>
+      <w:r>
+        <w:rPr>
+          <w:lang w:val="es-CO"/>
+        </w:rPr>
+        <w:t>html</w:t>
+      </w:r>
+      <w:proofErr w:type="spellEnd"/>
+    </w:p>
+    <w:p>
+      <w:pPr>
+        <w:ind w:left="708" w:hanging="708"/>
+        <w:rPr>
+          <w:lang w:val="es-CO"/>
+        </w:rPr>
+      </w:pPr>
+    </w:p>
+    <w:p>
+      <w:pPr>
+        <w:ind w:left="708" w:hanging="708"/>
+        <w:rPr>
+          <w:b/>
+          <w:lang w:val="es-CO"/>
+        </w:rPr>
+      </w:pPr>
+      <w:r>
+        <w:rPr>
+          <w:b/>
+          <w:lang w:val="es-CO"/>
+        </w:rPr>
+        <w:t xml:space="preserve">Selectores </w:t>
+      </w:r>
+    </w:p>
+    <w:p>
+      <w:pPr>
+        <w:ind w:left="708" w:hanging="708"/>
+        <w:rPr>
+          <w:lang w:val="es-CO"/>
+        </w:rPr>
+      </w:pPr>
+      <w:r>
+        <w:rPr>
+          <w:noProof/>
+        </w:rPr>
+        <w:drawing>
+          <wp:inline distT="0" distB="0" distL="0" distR="0" wp14:anchorId="22911A62" wp14:editId="26929D78">
+            <wp:extent cx="4467225" cy="2705100"/>
+            <wp:effectExtent l="0" t="0" r="9525" b="0"/>
+            <wp:docPr id="23" name="Imagen 23"/>
+            <wp:cNvGraphicFramePr>
+              <a:graphicFrameLocks xmlns:a="http://schemas.openxmlformats.org/drawingml/2006/main" noChangeAspect="1"/>
+            </wp:cNvGraphicFramePr>
+            <a:graphic xmlns:a="http://schemas.openxmlformats.org/drawingml/2006/main">
+              <a:graphicData uri="http://schemas.openxmlformats.org/drawingml/2006/picture">
+                <pic:pic xmlns:pic="http://schemas.openxmlformats.org/drawingml/2006/picture">
+                  <pic:nvPicPr>
+                    <pic:cNvPr id="1" name=""/>
+                    <pic:cNvPicPr/>
+                  </pic:nvPicPr>
+                  <pic:blipFill>
+                    <a:blip r:embed="rId26"/>
+                    <a:stretch>
+                      <a:fillRect/>
+                    </a:stretch>
+                  </pic:blipFill>
+                  <pic:spPr>
+                    <a:xfrm>
+                      <a:off x="0" y="0"/>
+                      <a:ext cx="4467225" cy="2705100"/>
+                    </a:xfrm>
+                    <a:prstGeom prst="rect">
+                      <a:avLst/>
+                    </a:prstGeom>
+                  </pic:spPr>
+                </pic:pic>
+              </a:graphicData>
+            </a:graphic>
+          </wp:inline>
+        </w:drawing>
+      </w:r>
+    </w:p>
+    <w:p>
+      <w:pPr>
+        <w:ind w:left="708" w:hanging="708"/>
+        <w:rPr>
+          <w:lang w:val="es-CO"/>
+        </w:rPr>
+      </w:pPr>
+      <w:r>
+        <w:rPr>
+          <w:lang w:val="es-CO"/>
+        </w:rPr>
+        <w:t xml:space="preserve"># son id de la pagina en este caso </w:t>
+      </w:r>
+      <w:proofErr w:type="spellStart"/>
+      <w:r>
+        <w:rPr>
+          <w:lang w:val="es-CO"/>
+        </w:rPr>
+        <w:t>parrafos</w:t>
+      </w:r>
+      <w:proofErr w:type="spellEnd"/>
+      <w:r>
+        <w:rPr>
+          <w:lang w:val="es-CO"/>
+        </w:rPr>
+        <w:t>.</w:t>
+      </w:r>
+    </w:p>
+    <w:p>
+      <w:pPr>
+        <w:ind w:left="708" w:hanging="708"/>
+        <w:rPr>
+          <w:lang w:val="es-CO"/>
+        </w:rPr>
+      </w:pPr>
+    </w:p>
+    <w:p>
+      <w:pPr>
+        <w:ind w:left="708" w:hanging="708"/>
+        <w:rPr>
+          <w:b/>
+          <w:lang w:val="es-CO"/>
+        </w:rPr>
+      </w:pPr>
+      <w:r>
+        <w:rPr>
+          <w:b/>
+          <w:lang w:val="es-CO"/>
+        </w:rPr>
+        <w:t xml:space="preserve">Selectores de </w:t>
+      </w:r>
+      <w:r>
+        <w:rPr>
+          <w:b/>
+          <w:lang w:val="es-CO"/>
+        </w:rPr>
+        <w:t>clases</w:t>
+      </w:r>
+    </w:p>
+    <w:p>
+      <w:pPr>
+        <w:ind w:left="708" w:hanging="708"/>
+        <w:rPr>
+          <w:b/>
+          <w:lang w:val="es-CO"/>
+        </w:rPr>
+      </w:pPr>
+      <w:r>
+        <w:rPr>
+          <w:noProof/>
+        </w:rPr>
+        <w:drawing>
+          <wp:inline distT="0" distB="0" distL="0" distR="0" wp14:anchorId="6C142D8A" wp14:editId="1277DA3A">
+            <wp:extent cx="4905375" cy="1981200"/>
+            <wp:effectExtent l="0" t="0" r="9525" b="0"/>
+            <wp:docPr id="24" name="Imagen 24"/>
+            <wp:cNvGraphicFramePr>
+              <a:graphicFrameLocks xmlns:a="http://schemas.openxmlformats.org/drawingml/2006/main" noChangeAspect="1"/>
+            </wp:cNvGraphicFramePr>
+            <a:graphic xmlns:a="http://schemas.openxmlformats.org/drawingml/2006/main">
+              <a:graphicData uri="http://schemas.openxmlformats.org/drawingml/2006/picture">
+                <pic:pic xmlns:pic="http://schemas.openxmlformats.org/drawingml/2006/picture">
+                  <pic:nvPicPr>
+                    <pic:cNvPr id="1" name=""/>
+                    <pic:cNvPicPr/>
+                  </pic:nvPicPr>
+                  <pic:blipFill>
+                    <a:blip r:embed="rId27"/>
+                    <a:stretch>
+                      <a:fillRect/>
+                    </a:stretch>
+                  </pic:blipFill>
+                  <pic:spPr>
+                    <a:xfrm>
+                      <a:off x="0" y="0"/>
+                      <a:ext cx="4905375" cy="1981200"/>
+                    </a:xfrm>
+                    <a:prstGeom prst="rect">
+                      <a:avLst/>
+                    </a:prstGeom>
+                  </pic:spPr>
+                </pic:pic>
+              </a:graphicData>
+            </a:graphic>
+          </wp:inline>
+        </w:drawing>
+      </w:r>
+    </w:p>
+    <w:p>
+      <w:pPr>
+        <w:ind w:left="708" w:hanging="708"/>
+        <w:rPr>
+          <w:lang w:val="es-CO"/>
+        </w:rPr>
+      </w:pPr>
+      <w:r>
+        <w:rPr>
+          <w:lang w:val="es-CO"/>
+        </w:rPr>
+        <w:t xml:space="preserve"> Se utiliza </w:t>
+      </w:r>
+      <w:proofErr w:type="gramStart"/>
+      <w:r>
+        <w:rPr>
+          <w:lang w:val="es-CO"/>
+        </w:rPr>
+        <w:t>el .</w:t>
+      </w:r>
+      <w:proofErr w:type="gramEnd"/>
+      <w:r>
+        <w:rPr>
+          <w:lang w:val="es-CO"/>
+        </w:rPr>
+        <w:t xml:space="preserve"> para decir a </w:t>
+      </w:r>
+      <w:proofErr w:type="spellStart"/>
+      <w:r>
+        <w:rPr>
+          <w:lang w:val="es-CO"/>
+        </w:rPr>
+        <w:t>que</w:t>
+      </w:r>
+      <w:proofErr w:type="spellEnd"/>
+      <w:r>
+        <w:rPr>
+          <w:lang w:val="es-CO"/>
+        </w:rPr>
+        <w:t xml:space="preserve"> clase de </w:t>
+      </w:r>
+      <w:proofErr w:type="spellStart"/>
+      <w:r>
+        <w:rPr>
+          <w:lang w:val="es-CO"/>
+        </w:rPr>
+        <w:t>css</w:t>
+      </w:r>
+      <w:proofErr w:type="spellEnd"/>
+      <w:r>
+        <w:rPr>
+          <w:lang w:val="es-CO"/>
+        </w:rPr>
+        <w:t xml:space="preserve"> se va a utilizar u obtener</w:t>
+      </w:r>
+    </w:p>
+    <w:p>
+      <w:pPr>
+        <w:ind w:left="708" w:hanging="708"/>
+        <w:rPr>
+          <w:lang w:val="es-CO"/>
+        </w:rPr>
+      </w:pPr>
+    </w:p>
+    <w:p>
+      <w:pPr>
+        <w:ind w:left="708" w:hanging="708"/>
+        <w:rPr>
+          <w:b/>
+          <w:lang w:val="es-CO"/>
+        </w:rPr>
+      </w:pPr>
+    </w:p>
+    <w:p>
+      <w:pPr>
+        <w:ind w:left="708" w:hanging="708"/>
+        <w:rPr>
+          <w:b/>
+          <w:lang w:val="es-CO"/>
+        </w:rPr>
+      </w:pPr>
+    </w:p>
+    <w:p>
+      <w:pPr>
+        <w:ind w:left="708" w:hanging="708"/>
+        <w:rPr>
+          <w:b/>
+          <w:lang w:val="es-CO"/>
+        </w:rPr>
+      </w:pPr>
+      <w:r>
+        <w:rPr>
+          <w:b/>
+          <w:lang w:val="es-CO"/>
+        </w:rPr>
+        <w:lastRenderedPageBreak/>
+        <w:t>Selectores por etiqueta</w:t>
+      </w:r>
+    </w:p>
+    <w:p>
+      <w:pPr>
+        <w:ind w:left="708" w:hanging="708"/>
+        <w:rPr>
+          <w:b/>
+          <w:lang w:val="es-CO"/>
+        </w:rPr>
+      </w:pPr>
+    </w:p>
+    <w:p>
+      <w:pPr>
+        <w:ind w:left="708" w:hanging="708"/>
+        <w:rPr>
+          <w:b/>
+          <w:lang w:val="es-CO"/>
+        </w:rPr>
+      </w:pPr>
+      <w:r>
+        <w:rPr>
+          <w:noProof/>
+        </w:rPr>
+        <w:drawing>
+          <wp:inline distT="0" distB="0" distL="0" distR="0" wp14:anchorId="6F958393" wp14:editId="167F035C">
+            <wp:extent cx="5400040" cy="2501265"/>
+            <wp:effectExtent l="0" t="0" r="0" b="0"/>
+            <wp:docPr id="25" name="Imagen 25"/>
+            <wp:cNvGraphicFramePr>
+              <a:graphicFrameLocks xmlns:a="http://schemas.openxmlformats.org/drawingml/2006/main" noChangeAspect="1"/>
+            </wp:cNvGraphicFramePr>
+            <a:graphic xmlns:a="http://schemas.openxmlformats.org/drawingml/2006/main">
+              <a:graphicData uri="http://schemas.openxmlformats.org/drawingml/2006/picture">
+                <pic:pic xmlns:pic="http://schemas.openxmlformats.org/drawingml/2006/picture">
+                  <pic:nvPicPr>
+                    <pic:cNvPr id="1" name=""/>
+                    <pic:cNvPicPr/>
+                  </pic:nvPicPr>
+                  <pic:blipFill>
+                    <a:blip r:embed="rId28"/>
+                    <a:stretch>
+                      <a:fillRect/>
+                    </a:stretch>
+                  </pic:blipFill>
+                  <pic:spPr>
+                    <a:xfrm>
+                      <a:off x="0" y="0"/>
+                      <a:ext cx="5400040" cy="2501265"/>
+                    </a:xfrm>
+                    <a:prstGeom prst="rect">
+                      <a:avLst/>
+                    </a:prstGeom>
+                  </pic:spPr>
+                </pic:pic>
+              </a:graphicData>
+            </a:graphic>
+          </wp:inline>
+        </w:drawing>
+      </w:r>
+    </w:p>
+    <w:p>
+      <w:pPr>
+        <w:ind w:left="708" w:hanging="708"/>
+        <w:rPr>
+          <w:lang w:val="es-CO"/>
+        </w:rPr>
+      </w:pPr>
+      <w:r>
+        <w:rPr>
+          <w:lang w:val="es-CO"/>
+        </w:rPr>
+        <w:t xml:space="preserve">se utiliza para las </w:t>
+      </w:r>
+      <w:proofErr w:type="spellStart"/>
+      <w:r>
+        <w:rPr>
+          <w:lang w:val="es-CO"/>
+        </w:rPr>
+        <w:t>etiqueas</w:t>
+      </w:r>
+      <w:proofErr w:type="spellEnd"/>
+      <w:r>
+        <w:rPr>
+          <w:lang w:val="es-CO"/>
+        </w:rPr>
+        <w:t xml:space="preserve"> </w:t>
+      </w:r>
+      <w:proofErr w:type="spellStart"/>
+      <w:r>
+        <w:rPr>
+          <w:lang w:val="es-CO"/>
+        </w:rPr>
+        <w:t>html</w:t>
+      </w:r>
+      <w:proofErr w:type="spellEnd"/>
+      <w:r>
+        <w:rPr>
+          <w:lang w:val="es-CO"/>
+        </w:rPr>
+        <w:t xml:space="preserve"> en este caso p </w:t>
+      </w:r>
+      <w:r>
+        <w:rPr>
+          <w:lang w:val="es-CO"/>
+        </w:rPr>
+        <w:t>párrafo</w:t>
+      </w:r>
+    </w:p>
+    <w:p>
+      <w:pPr>
+        <w:ind w:left="708" w:hanging="708"/>
+        <w:rPr>
+          <w:lang w:val="es-CO"/>
+        </w:rPr>
+      </w:pPr>
+    </w:p>
+    <w:p>
+      <w:pPr>
+        <w:ind w:left="708" w:hanging="708"/>
+        <w:rPr>
+          <w:b/>
+          <w:lang w:val="es-CO"/>
+        </w:rPr>
+      </w:pPr>
+      <w:r>
+        <w:rPr>
+          <w:b/>
+          <w:lang w:val="es-CO"/>
+        </w:rPr>
+        <w:t>selector de atributo</w:t>
+      </w:r>
+    </w:p>
+    <w:p>
+      <w:pPr>
+        <w:ind w:left="708" w:hanging="708"/>
+        <w:rPr>
+          <w:b/>
+          <w:lang w:val="es-CO"/>
+        </w:rPr>
+      </w:pPr>
+      <w:r>
+        <w:rPr>
+          <w:noProof/>
+        </w:rPr>
+        <w:drawing>
+          <wp:inline distT="0" distB="0" distL="0" distR="0" wp14:anchorId="7C68891B" wp14:editId="17E7794A">
+            <wp:extent cx="5400040" cy="859155"/>
+            <wp:effectExtent l="0" t="0" r="0" b="0"/>
+            <wp:docPr id="26" name="Imagen 26"/>
+            <wp:cNvGraphicFramePr>
+              <a:graphicFrameLocks xmlns:a="http://schemas.openxmlformats.org/drawingml/2006/main" noChangeAspect="1"/>
+            </wp:cNvGraphicFramePr>
+            <a:graphic xmlns:a="http://schemas.openxmlformats.org/drawingml/2006/main">
+              <a:graphicData uri="http://schemas.openxmlformats.org/drawingml/2006/picture">
+                <pic:pic xmlns:pic="http://schemas.openxmlformats.org/drawingml/2006/picture">
+                  <pic:nvPicPr>
+                    <pic:cNvPr id="1" name=""/>
+                    <pic:cNvPicPr/>
+                  </pic:nvPicPr>
+                  <pic:blipFill>
+                    <a:blip r:embed="rId29"/>
+                    <a:stretch>
+                      <a:fillRect/>
+                    </a:stretch>
+                  </pic:blipFill>
+                  <pic:spPr>
+                    <a:xfrm>
+                      <a:off x="0" y="0"/>
+                      <a:ext cx="5400040" cy="859155"/>
+                    </a:xfrm>
+                    <a:prstGeom prst="rect">
+                      <a:avLst/>
+                    </a:prstGeom>
+                  </pic:spPr>
+                </pic:pic>
+              </a:graphicData>
+            </a:graphic>
+          </wp:inline>
+        </w:drawing>
+      </w:r>
+    </w:p>
+    <w:p>
+      <w:pPr>
+        <w:ind w:left="708" w:hanging="708"/>
+        <w:rPr>
+          <w:lang w:val="es-CO"/>
+        </w:rPr>
+      </w:pPr>
+      <w:r>
+        <w:rPr>
+          <w:lang w:val="es-CO"/>
+        </w:rPr>
+        <w:t xml:space="preserve">Se utiliza para obtener atributos de las etiquetas </w:t>
+      </w:r>
+      <w:proofErr w:type="spellStart"/>
+      <w:r>
+        <w:rPr>
+          <w:lang w:val="es-CO"/>
+        </w:rPr>
+        <w:t>html</w:t>
+      </w:r>
+      <w:proofErr w:type="spellEnd"/>
+      <w:r>
+        <w:rPr>
+          <w:lang w:val="es-CO"/>
+        </w:rPr>
+        <w:t>.</w:t>
+      </w:r>
+    </w:p>
+    <w:p>
+      <w:pPr>
+        <w:ind w:left="708" w:hanging="708"/>
+        <w:rPr>
+          <w:lang w:val="es-CO"/>
+        </w:rPr>
+      </w:pPr>
+    </w:p>
+    <w:p>
+      <w:pPr>
+        <w:ind w:left="708" w:hanging="708"/>
+        <w:rPr>
+          <w:b/>
+          <w:lang w:val="es-CO"/>
+        </w:rPr>
+      </w:pPr>
+      <w:proofErr w:type="spellStart"/>
+      <w:r>
+        <w:rPr>
+          <w:b/>
+          <w:lang w:val="es-CO"/>
+        </w:rPr>
+        <w:t>Find</w:t>
+      </w:r>
+      <w:proofErr w:type="spellEnd"/>
+      <w:r>
+        <w:rPr>
+          <w:b/>
+          <w:lang w:val="es-CO"/>
+        </w:rPr>
+        <w:t xml:space="preserve"> y </w:t>
+      </w:r>
+      <w:proofErr w:type="spellStart"/>
+      <w:r>
+        <w:rPr>
+          <w:b/>
+          <w:lang w:val="es-CO"/>
+        </w:rPr>
+        <w:t>parent</w:t>
+      </w:r>
+      <w:proofErr w:type="spellEnd"/>
+    </w:p>
+    <w:p>
+      <w:pPr>
+        <w:ind w:left="708" w:hanging="708"/>
+        <w:rPr>
+          <w:b/>
+          <w:lang w:val="es-CO"/>
+        </w:rPr>
+      </w:pPr>
+      <w:r>
+        <w:rPr>
+          <w:noProof/>
+        </w:rPr>
+        <w:drawing>
+          <wp:inline distT="0" distB="0" distL="0" distR="0" wp14:anchorId="2D9E9392" wp14:editId="054BB474">
+            <wp:extent cx="5400040" cy="1414780"/>
+            <wp:effectExtent l="0" t="0" r="0" b="0"/>
+            <wp:docPr id="27" name="Imagen 27"/>
+            <wp:cNvGraphicFramePr>
+              <a:graphicFrameLocks xmlns:a="http://schemas.openxmlformats.org/drawingml/2006/main" noChangeAspect="1"/>
+            </wp:cNvGraphicFramePr>
+            <a:graphic xmlns:a="http://schemas.openxmlformats.org/drawingml/2006/main">
+              <a:graphicData uri="http://schemas.openxmlformats.org/drawingml/2006/picture">
+                <pic:pic xmlns:pic="http://schemas.openxmlformats.org/drawingml/2006/picture">
+                  <pic:nvPicPr>
+                    <pic:cNvPr id="1" name=""/>
+                    <pic:cNvPicPr/>
+                  </pic:nvPicPr>
+                  <pic:blipFill>
+                    <a:blip r:embed="rId30"/>
+                    <a:stretch>
+                      <a:fillRect/>
+                    </a:stretch>
+                  </pic:blipFill>
+                  <pic:spPr>
+                    <a:xfrm>
+                      <a:off x="0" y="0"/>
+                      <a:ext cx="5400040" cy="1414780"/>
+                    </a:xfrm>
+                    <a:prstGeom prst="rect">
+                      <a:avLst/>
+                    </a:prstGeom>
+                  </pic:spPr>
+                </pic:pic>
+              </a:graphicData>
+            </a:graphic>
+          </wp:inline>
+        </w:drawing>
+      </w:r>
+    </w:p>
+    <w:p>
+      <w:pPr>
+        <w:ind w:left="708" w:hanging="708"/>
+        <w:rPr>
+          <w:lang w:val="es-CO"/>
+        </w:rPr>
+      </w:pPr>
+      <w:r>
+        <w:rPr>
+          <w:lang w:val="es-CO"/>
+        </w:rPr>
+        <w:t xml:space="preserve"> Es utilizado para buscar elementos por clase, id o atributo en el </w:t>
+      </w:r>
+      <w:proofErr w:type="spellStart"/>
+      <w:r>
+        <w:rPr>
+          <w:lang w:val="es-CO"/>
+        </w:rPr>
+        <w:t>dom</w:t>
+      </w:r>
+      <w:proofErr w:type="spellEnd"/>
+      <w:r>
+        <w:rPr>
+          <w:lang w:val="es-CO"/>
+        </w:rPr>
+        <w:t xml:space="preserve"> y el </w:t>
+      </w:r>
+      <w:proofErr w:type="spellStart"/>
+      <w:r>
+        <w:rPr>
+          <w:lang w:val="es-CO"/>
+        </w:rPr>
+        <w:t>parent</w:t>
+      </w:r>
+      <w:proofErr w:type="spellEnd"/>
+      <w:r>
+        <w:rPr>
+          <w:lang w:val="es-CO"/>
+        </w:rPr>
+        <w:t xml:space="preserve"> funciona como</w:t>
+      </w:r>
+      <w:proofErr w:type="gramStart"/>
+      <w:r>
+        <w:rPr>
+          <w:lang w:val="es-CO"/>
+        </w:rPr>
+        <w:t xml:space="preserve"> </w:t>
+      </w:r>
+      <w:r>
+        <w:rPr>
+          <w:lang w:val="es-CO"/>
+        </w:rPr>
+        <w:t>..</w:t>
+      </w:r>
+      <w:proofErr w:type="gramEnd"/>
+      <w:r>
+        <w:rPr>
+          <w:lang w:val="es-CO"/>
+        </w:rPr>
+        <w:t xml:space="preserve">/ del </w:t>
+      </w:r>
+      <w:proofErr w:type="spellStart"/>
+      <w:r>
+        <w:rPr>
+          <w:lang w:val="es-CO"/>
+        </w:rPr>
+        <w:t>cmd</w:t>
+      </w:r>
+      <w:proofErr w:type="spellEnd"/>
+      <w:r>
+        <w:rPr>
+          <w:lang w:val="es-CO"/>
+        </w:rPr>
+        <w:t>.</w:t>
+      </w:r>
+    </w:p>
+    <w:p>
+      <w:pPr>
+        <w:ind w:left="708" w:hanging="708"/>
+        <w:rPr>
+          <w:lang w:val="es-CO"/>
+        </w:rPr>
+      </w:pPr>
+    </w:p>
+    <w:p>
+      <w:pPr>
+        <w:ind w:left="708" w:hanging="708"/>
+        <w:rPr>
+          <w:lang w:val="es-CO"/>
+        </w:rPr>
+      </w:pPr>
+    </w:p>
+    <w:p>
+      <w:pPr>
+        <w:ind w:left="708" w:hanging="708"/>
+        <w:rPr>
+          <w:b/>
+          <w:lang w:val="es-CO"/>
+        </w:rPr>
+      </w:pPr>
+    </w:p>
+    <w:p>
+      <w:pPr>
+        <w:ind w:left="708" w:hanging="708"/>
+        <w:rPr>
+          <w:b/>
+          <w:lang w:val="es-CO"/>
+        </w:rPr>
+      </w:pPr>
+      <w:r>
+        <w:rPr>
+          <w:b/>
+          <w:lang w:val="es-CO"/>
+        </w:rPr>
+        <w:lastRenderedPageBreak/>
+        <w:t xml:space="preserve">Eventos mouse y </w:t>
+      </w:r>
+      <w:proofErr w:type="spellStart"/>
+      <w:r>
+        <w:rPr>
+          <w:b/>
+          <w:lang w:val="es-CO"/>
+        </w:rPr>
+        <w:t>hover</w:t>
+      </w:r>
+      <w:proofErr w:type="spellEnd"/>
+    </w:p>
+    <w:p>
+      <w:pPr>
+        <w:ind w:left="708" w:hanging="708"/>
+        <w:rPr>
+          <w:b/>
+          <w:lang w:val="es-CO"/>
+        </w:rPr>
+      </w:pPr>
+      <w:r>
+        <w:rPr>
+          <w:noProof/>
+        </w:rPr>
+        <w:drawing>
+          <wp:inline distT="0" distB="0" distL="0" distR="0" wp14:anchorId="18E79019" wp14:editId="55CE469C">
+            <wp:extent cx="4362450" cy="3333750"/>
+            <wp:effectExtent l="0" t="0" r="0" b="0"/>
+            <wp:docPr id="28" name="Imagen 28"/>
+            <wp:cNvGraphicFramePr>
+              <a:graphicFrameLocks xmlns:a="http://schemas.openxmlformats.org/drawingml/2006/main" noChangeAspect="1"/>
+            </wp:cNvGraphicFramePr>
+            <a:graphic xmlns:a="http://schemas.openxmlformats.org/drawingml/2006/main">
+              <a:graphicData uri="http://schemas.openxmlformats.org/drawingml/2006/picture">
+                <pic:pic xmlns:pic="http://schemas.openxmlformats.org/drawingml/2006/picture">
+                  <pic:nvPicPr>
+                    <pic:cNvPr id="1" name=""/>
+                    <pic:cNvPicPr/>
+                  </pic:nvPicPr>
+                  <pic:blipFill>
+                    <a:blip r:embed="rId31"/>
+                    <a:stretch>
+                      <a:fillRect/>
+                    </a:stretch>
+                  </pic:blipFill>
+                  <pic:spPr>
+                    <a:xfrm>
+                      <a:off x="0" y="0"/>
+                      <a:ext cx="4362450" cy="3333750"/>
+                    </a:xfrm>
+                    <a:prstGeom prst="rect">
+                      <a:avLst/>
+                    </a:prstGeom>
+                  </pic:spPr>
+                </pic:pic>
+              </a:graphicData>
+            </a:graphic>
+          </wp:inline>
+        </w:drawing>
+      </w:r>
+    </w:p>
+    <w:p>
+      <w:pPr>
+        <w:ind w:left="708" w:hanging="708"/>
+        <w:rPr>
+          <w:lang w:val="es-CO"/>
+        </w:rPr>
+      </w:pPr>
+      <w:r>
+        <w:rPr>
+          <w:lang w:val="es-CO"/>
+        </w:rPr>
+        <w:t xml:space="preserve">Son lo eventos de entrada y salida </w:t>
+      </w:r>
+      <w:proofErr w:type="gramStart"/>
+      <w:r>
+        <w:rPr>
+          <w:lang w:val="es-CO"/>
+        </w:rPr>
+        <w:t>del cursos</w:t>
+      </w:r>
+      <w:proofErr w:type="gramEnd"/>
+      <w:r>
+        <w:rPr>
+          <w:lang w:val="es-CO"/>
+        </w:rPr>
+        <w:t xml:space="preserve"> del </w:t>
+      </w:r>
+      <w:proofErr w:type="spellStart"/>
+      <w:r>
+        <w:rPr>
+          <w:lang w:val="es-CO"/>
+        </w:rPr>
+        <w:t>algun</w:t>
+      </w:r>
+      <w:proofErr w:type="spellEnd"/>
+      <w:r>
+        <w:rPr>
+          <w:lang w:val="es-CO"/>
+        </w:rPr>
+        <w:t xml:space="preserve"> atributo </w:t>
+      </w:r>
+      <w:proofErr w:type="spellStart"/>
+      <w:r>
+        <w:rPr>
+          <w:lang w:val="es-CO"/>
+        </w:rPr>
+        <w:t>html</w:t>
+      </w:r>
+      <w:proofErr w:type="spellEnd"/>
+    </w:p>
+    <w:p>
+      <w:pPr>
+        <w:ind w:left="708" w:hanging="708"/>
+        <w:rPr>
+          <w:lang w:val="es-CO"/>
+        </w:rPr>
+      </w:pPr>
+    </w:p>
+    <w:p>
+      <w:pPr>
+        <w:ind w:left="708" w:hanging="708"/>
+        <w:rPr>
+          <w:b/>
+          <w:lang w:val="es-CO"/>
+        </w:rPr>
+      </w:pPr>
+      <w:r>
+        <w:rPr>
+          <w:b/>
+          <w:lang w:val="es-CO"/>
+        </w:rPr>
+        <w:t>HOVER</w:t>
+      </w:r>
+    </w:p>
+    <w:p>
+      <w:pPr>
+        <w:ind w:left="708" w:hanging="708"/>
+        <w:rPr>
+          <w:b/>
+          <w:lang w:val="es-CO"/>
+        </w:rPr>
+      </w:pPr>
+      <w:r>
+        <w:rPr>
+          <w:noProof/>
+        </w:rPr>
+        <w:drawing>
+          <wp:inline distT="0" distB="0" distL="0" distR="0" wp14:anchorId="2674BF94" wp14:editId="0D2A32C5">
+            <wp:extent cx="4095750" cy="2571750"/>
+            <wp:effectExtent l="0" t="0" r="0" b="0"/>
+            <wp:docPr id="29" name="Imagen 29"/>
+            <wp:cNvGraphicFramePr>
+              <a:graphicFrameLocks xmlns:a="http://schemas.openxmlformats.org/drawingml/2006/main" noChangeAspect="1"/>
+            </wp:cNvGraphicFramePr>
+            <a:graphic xmlns:a="http://schemas.openxmlformats.org/drawingml/2006/main">
+              <a:graphicData uri="http://schemas.openxmlformats.org/drawingml/2006/picture">
+                <pic:pic xmlns:pic="http://schemas.openxmlformats.org/drawingml/2006/picture">
+                  <pic:nvPicPr>
+                    <pic:cNvPr id="1" name=""/>
+                    <pic:cNvPicPr/>
+                  </pic:nvPicPr>
+                  <pic:blipFill>
+                    <a:blip r:embed="rId32"/>
+                    <a:stretch>
+                      <a:fillRect/>
+                    </a:stretch>
+                  </pic:blipFill>
+                  <pic:spPr>
+                    <a:xfrm>
+                      <a:off x="0" y="0"/>
+                      <a:ext cx="4095750" cy="2571750"/>
+                    </a:xfrm>
+                    <a:prstGeom prst="rect">
+                      <a:avLst/>
+                    </a:prstGeom>
+                  </pic:spPr>
+                </pic:pic>
+              </a:graphicData>
+            </a:graphic>
+          </wp:inline>
+        </w:drawing>
+      </w:r>
+    </w:p>
+    <w:p>
+      <w:pPr>
+        <w:ind w:left="708" w:hanging="708"/>
+        <w:rPr>
+          <w:b/>
+          <w:lang w:val="es-CO"/>
+        </w:rPr>
+      </w:pPr>
+      <w:r>
+        <w:rPr>
+          <w:b/>
+          <w:lang w:val="es-CO"/>
+        </w:rPr>
+        <w:t xml:space="preserve">La versión mejorada de mouse </w:t>
+      </w:r>
+      <w:proofErr w:type="spellStart"/>
+      <w:r>
+        <w:rPr>
+          <w:b/>
+          <w:lang w:val="es-CO"/>
+        </w:rPr>
+        <w:t>hover</w:t>
+      </w:r>
+      <w:proofErr w:type="spellEnd"/>
+      <w:r>
+        <w:rPr>
+          <w:b/>
+          <w:lang w:val="es-CO"/>
+        </w:rPr>
+        <w:t xml:space="preserve"> de arriba</w:t>
+      </w:r>
+    </w:p>
+    <w:p>
+      <w:pPr>
+        <w:ind w:left="708" w:hanging="708"/>
+        <w:rPr>
+          <w:lang w:val="es-CO"/>
+        </w:rPr>
+      </w:pPr>
+    </w:p>
+    <w:p>
+      <w:pPr>
+        <w:ind w:left="708" w:hanging="708"/>
+        <w:rPr>
+          <w:lang w:val="es-CO"/>
+        </w:rPr>
+      </w:pPr>
+    </w:p>
+    <w:p>
+      <w:pPr>
+        <w:ind w:left="708" w:hanging="708"/>
+        <w:rPr>
+          <w:lang w:val="es-CO"/>
+        </w:rPr>
+      </w:pPr>
+    </w:p>
+    <w:p>
+      <w:pPr>
+        <w:ind w:left="708" w:hanging="708"/>
+        <w:rPr>
+          <w:lang w:val="es-CO"/>
+        </w:rPr>
+      </w:pPr>
+    </w:p>
+    <w:p>
+      <w:pPr>
+        <w:ind w:left="708" w:hanging="708"/>
+        <w:rPr>
+          <w:lang w:val="es-CO"/>
+        </w:rPr>
+      </w:pPr>
       <w:bookmarkStart w:id="0" w:name="_GoBack"/>
       <w:bookmarkEnd w:id="0"/>
+    </w:p>
+    <w:p>
+      <w:pPr>
+        <w:ind w:left="708" w:hanging="708"/>
+        <w:rPr>
+          <w:lang w:val="es-CO"/>
+        </w:rPr>
+      </w:pPr>
+      <w:proofErr w:type="spellStart"/>
+      <w:proofErr w:type="gramStart"/>
+      <w:r>
+        <w:rPr>
+          <w:lang w:val="es-CO"/>
+        </w:rPr>
+        <w:lastRenderedPageBreak/>
+        <w:t>Click</w:t>
+      </w:r>
+      <w:proofErr w:type="spellEnd"/>
+      <w:proofErr w:type="gramEnd"/>
+      <w:r>
+        <w:rPr>
+          <w:lang w:val="es-CO"/>
+        </w:rPr>
+        <w:t xml:space="preserve"> y doble </w:t>
+      </w:r>
+      <w:proofErr w:type="spellStart"/>
+      <w:r>
+        <w:rPr>
+          <w:lang w:val="es-CO"/>
+        </w:rPr>
+        <w:t>click</w:t>
+      </w:r>
+      <w:proofErr w:type="spellEnd"/>
+    </w:p>
+    <w:p>
+      <w:pPr>
+        <w:ind w:left="708" w:hanging="708"/>
+        <w:rPr>
+          <w:lang w:val="es-CO"/>
+        </w:rPr>
+      </w:pPr>
+      <w:r>
+        <w:rPr>
+          <w:noProof/>
+        </w:rPr>
+        <w:drawing>
+          <wp:inline distT="0" distB="0" distL="0" distR="0" wp14:anchorId="41F8C2F7" wp14:editId="1610DCC6">
+            <wp:extent cx="4495800" cy="3009900"/>
+            <wp:effectExtent l="0" t="0" r="0" b="0"/>
+            <wp:docPr id="30" name="Imagen 30"/>
+            <wp:cNvGraphicFramePr>
+              <a:graphicFrameLocks xmlns:a="http://schemas.openxmlformats.org/drawingml/2006/main" noChangeAspect="1"/>
+            </wp:cNvGraphicFramePr>
+            <a:graphic xmlns:a="http://schemas.openxmlformats.org/drawingml/2006/main">
+              <a:graphicData uri="http://schemas.openxmlformats.org/drawingml/2006/picture">
+                <pic:pic xmlns:pic="http://schemas.openxmlformats.org/drawingml/2006/picture">
+                  <pic:nvPicPr>
+                    <pic:cNvPr id="1" name=""/>
+                    <pic:cNvPicPr/>
+                  </pic:nvPicPr>
+                  <pic:blipFill>
+                    <a:blip r:embed="rId33"/>
+                    <a:stretch>
+                      <a:fillRect/>
+                    </a:stretch>
+                  </pic:blipFill>
+                  <pic:spPr>
+                    <a:xfrm>
+                      <a:off x="0" y="0"/>
+                      <a:ext cx="4495800" cy="3009900"/>
+                    </a:xfrm>
+                    <a:prstGeom prst="rect">
+                      <a:avLst/>
+                    </a:prstGeom>
+                  </pic:spPr>
+                </pic:pic>
+              </a:graphicData>
+            </a:graphic>
+          </wp:inline>
+        </w:drawing>
+      </w:r>
+    </w:p>
+    <w:p>
+      <w:pPr>
+        <w:ind w:left="708" w:hanging="708"/>
+        <w:rPr>
+          <w:lang w:val="es-CO"/>
+        </w:rPr>
+      </w:pPr>
+    </w:p>
+    <w:p>
+      <w:pPr>
+        <w:ind w:left="708" w:hanging="708"/>
+        <w:rPr>
+          <w:b/>
+          <w:lang w:val="es-CO"/>
+        </w:rPr>
+      </w:pPr>
     </w:p>
     <w:sectPr>
       <w:pgSz w:w="11906" w:h="16838"/>
@@ -3844,6 +5015,7 @@
   <w:style w:type="character" w:default="1" w:styleId="Fuentedeprrafopredeter">
     <w:name w:val="Default Paragraph Font"/>
     <w:uiPriority w:val="1"/>
+    <w:semiHidden/>
     <w:unhideWhenUsed/>
   </w:style>
   <w:style w:type="table" w:default="1" w:styleId="Tablanormal">

</xml_diff>